<commit_message>
Implemented part d) of the assignment
</commit_message>
<xml_diff>
--- a/TMA/docs/ICT337_TMA_W2110804_GlenOng_14082022.docx
+++ b/TMA/docs/ICT337_TMA_W2110804_GlenOng_14082022.docx
@@ -819,6 +819,62 @@
               </w:rPr>
               <w:t>High-level</w:t>
             </w:r>
+          </w:p>
+        </w:tc>
+      </w:tr>
+      <w:tr>
+        <w:tc>
+          <w:tcPr>
+            <w:tcW w:w="2670" w:type="dxa"/>
+          </w:tcPr>
+          <w:p>
+            <w:pPr>
+              <w:rPr>
+                <w:rFonts w:cs="Times New Roman"/>
+                <w:color w:val="222222"/>
+                <w:szCs w:val="24"/>
+                <w:shd w:val="clear" w:color="auto" w:fill="FFFFFF"/>
+              </w:rPr>
+            </w:pPr>
+            <w:r>
+              <w:rPr>
+                <w:rFonts w:cs="Times New Roman"/>
+                <w:color w:val="222222"/>
+                <w:szCs w:val="24"/>
+                <w:shd w:val="clear" w:color="auto" w:fill="FFFFFF"/>
+              </w:rPr>
+              <w:t>Catalyst</w:t>
+            </w:r>
+          </w:p>
+        </w:tc>
+        <w:tc>
+          <w:tcPr>
+            <w:tcW w:w="3153" w:type="dxa"/>
+          </w:tcPr>
+          <w:p>
+            <w:pPr>
+              <w:rPr>
+                <w:rFonts w:cs="Times New Roman"/>
+                <w:color w:val="222222"/>
+                <w:szCs w:val="24"/>
+                <w:shd w:val="clear" w:color="auto" w:fill="FFFFFF"/>
+              </w:rPr>
+            </w:pPr>
+          </w:p>
+        </w:tc>
+        <w:tc>
+          <w:tcPr>
+            <w:tcW w:w="3193" w:type="dxa"/>
+          </w:tcPr>
+          <w:p>
+            <w:pPr>
+              <w:rPr>
+                <w:rFonts w:cs="Times New Roman"/>
+                <w:color w:val="222222"/>
+                <w:szCs w:val="24"/>
+                <w:shd w:val="clear" w:color="auto" w:fill="FFFFFF"/>
+              </w:rPr>
+            </w:pPr>
           </w:p>
         </w:tc>
       </w:tr>
@@ -4106,27 +4162,7 @@
           <w:szCs w:val="24"/>
           <w:shd w:val="clear" w:color="auto" w:fill="FFFFFF"/>
         </w:rPr>
-        <w:t xml:space="preserve">he 'from random import random' line of code imports the random function from the random module and the 'from operator import add' line of code imports the add function from the operator module. These functions are leveraged in </w:t>
-      </w:r>
-      <w:proofErr w:type="gramStart"/>
-      <w:r>
-        <w:rPr>
-          <w:rFonts w:cs="Times New Roman"/>
-          <w:color w:val="222222"/>
-          <w:szCs w:val="24"/>
-          <w:shd w:val="clear" w:color="auto" w:fill="FFFFFF"/>
-        </w:rPr>
-        <w:t>'pi.py</w:t>
-      </w:r>
-      <w:proofErr w:type="gramEnd"/>
-      <w:r>
-        <w:rPr>
-          <w:rFonts w:cs="Times New Roman"/>
-          <w:color w:val="222222"/>
-          <w:szCs w:val="24"/>
-          <w:shd w:val="clear" w:color="auto" w:fill="FFFFFF"/>
-        </w:rPr>
-        <w:t>' example program for randomizing the x and y axis and counting</w:t>
+        <w:t>he 'from random import random' line of code imports the random function from the random module and the 'from operator import add' line of code imports the add function from the operator module. These functions are leveraged in 'pi.py' example program for randomizing the x and y axis and counting</w:t>
       </w:r>
       <w:r>
         <w:rPr>
@@ -7431,21 +7467,6 @@
 </file>
 
 <file path=customXml/item1.xml><?xml version="1.0" encoding="utf-8"?>
-<p:properties xmlns:p="http://schemas.microsoft.com/office/2006/metadata/properties" xmlns:xsi="http://www.w3.org/2001/XMLSchema-instance" xmlns:pc="http://schemas.microsoft.com/office/infopath/2007/PartnerControls">
-  <documentManagement/>
-</p:properties>
-</file>
-
-<file path=customXml/item2.xml><?xml version="1.0" encoding="utf-8"?>
-<?mso-contentType ?>
-<FormTemplates xmlns="http://schemas.microsoft.com/sharepoint/v3/contenttype/forms">
-  <Display>DocumentLibraryForm</Display>
-  <Edit>DocumentLibraryForm</Edit>
-  <New>DocumentLibraryForm</New>
-</FormTemplates>
-</file>
-
-<file path=customXml/item3.xml><?xml version="1.0" encoding="utf-8"?>
 <ct:contentTypeSchema xmlns:ct="http://schemas.microsoft.com/office/2006/metadata/contentType" xmlns:ma="http://schemas.microsoft.com/office/2006/metadata/properties/metaAttributes" ct:_="" ma:_="" ma:contentTypeName="Document" ma:contentTypeID="0x0101009572D2B86DE52A4494CD15255911A920" ma:contentTypeVersion="7" ma:contentTypeDescription="Create a new document." ma:contentTypeScope="" ma:versionID="00f4acb042681ea92cbadc7f05445d60">
   <xsd:schema xmlns:xsd="http://www.w3.org/2001/XMLSchema" xmlns:xs="http://www.w3.org/2001/XMLSchema" xmlns:p="http://schemas.microsoft.com/office/2006/metadata/properties" xmlns:ns3="2d469403-010c-4fd9-8ed5-3391a1dc295a" xmlns:ns4="41e93b9b-7e08-470b-b8ae-c32355c2eaf5" targetNamespace="http://schemas.microsoft.com/office/2006/metadata/properties" ma:root="true" ma:fieldsID="20ba50ae78a9cf9b8ccb2b768728d073" ns3:_="" ns4:_="">
     <xsd:import namespace="2d469403-010c-4fd9-8ed5-3391a1dc295a"/>
@@ -7630,24 +7651,22 @@
 </ct:contentTypeSchema>
 </file>
 
-<file path=customXml/itemProps1.xml><?xml version="1.0" encoding="utf-8"?>
-<ds:datastoreItem xmlns:ds="http://schemas.openxmlformats.org/officeDocument/2006/customXml" ds:itemID="{4AD833A0-20E3-4263-9759-B583610C9B9B}">
-  <ds:schemaRefs>
-    <ds:schemaRef ds:uri="http://schemas.microsoft.com/office/2006/metadata/properties"/>
-    <ds:schemaRef ds:uri="http://schemas.microsoft.com/office/infopath/2007/PartnerControls"/>
-  </ds:schemaRefs>
-</ds:datastoreItem>
+<file path=customXml/item2.xml><?xml version="1.0" encoding="utf-8"?>
+<?mso-contentType ?>
+<FormTemplates xmlns="http://schemas.microsoft.com/sharepoint/v3/contenttype/forms">
+  <Display>DocumentLibraryForm</Display>
+  <Edit>DocumentLibraryForm</Edit>
+  <New>DocumentLibraryForm</New>
+</FormTemplates>
 </file>
 
-<file path=customXml/itemProps2.xml><?xml version="1.0" encoding="utf-8"?>
-<ds:datastoreItem xmlns:ds="http://schemas.openxmlformats.org/officeDocument/2006/customXml" ds:itemID="{C53FE469-1AF3-4164-B4AA-6C4AC432FE1C}">
-  <ds:schemaRefs>
-    <ds:schemaRef ds:uri="http://schemas.microsoft.com/sharepoint/v3/contenttype/forms"/>
-  </ds:schemaRefs>
-</ds:datastoreItem>
+<file path=customXml/item3.xml><?xml version="1.0" encoding="utf-8"?>
+<p:properties xmlns:p="http://schemas.microsoft.com/office/2006/metadata/properties" xmlns:xsi="http://www.w3.org/2001/XMLSchema-instance" xmlns:pc="http://schemas.microsoft.com/office/infopath/2007/PartnerControls">
+  <documentManagement/>
+</p:properties>
 </file>
 
-<file path=customXml/itemProps3.xml><?xml version="1.0" encoding="utf-8"?>
+<file path=customXml/itemProps1.xml><?xml version="1.0" encoding="utf-8"?>
 <ds:datastoreItem xmlns:ds="http://schemas.openxmlformats.org/officeDocument/2006/customXml" ds:itemID="{12F14809-F307-4222-AA8C-D23068FF3FE9}">
   <ds:schemaRefs>
     <ds:schemaRef ds:uri="http://schemas.microsoft.com/office/2006/metadata/contentType"/>
@@ -7664,4 +7683,21 @@
     <ds:schemaRef ds:uri="http://schemas.microsoft.com/internal/obd"/>
   </ds:schemaRefs>
 </ds:datastoreItem>
+</file>
+
+<file path=customXml/itemProps2.xml><?xml version="1.0" encoding="utf-8"?>
+<ds:datastoreItem xmlns:ds="http://schemas.openxmlformats.org/officeDocument/2006/customXml" ds:itemID="{C53FE469-1AF3-4164-B4AA-6C4AC432FE1C}">
+  <ds:schemaRefs>
+    <ds:schemaRef ds:uri="http://schemas.microsoft.com/sharepoint/v3/contenttype/forms"/>
+  </ds:schemaRefs>
+</ds:datastoreItem>
+</file>
+
+<file path=customXml/itemProps3.xml><?xml version="1.0" encoding="utf-8"?>
+<ds:datastoreItem xmlns:ds="http://schemas.openxmlformats.org/officeDocument/2006/customXml" ds:itemID="{4AD833A0-20E3-4263-9759-B583610C9B9B}">
+  <ds:schemaRefs>
+    <ds:schemaRef ds:uri="http://schemas.microsoft.com/office/2006/metadata/properties"/>
+    <ds:schemaRef ds:uri="http://schemas.microsoft.com/office/infopath/2007/PartnerControls"/>
+  </ds:schemaRefs>
+</ds:datastoreItem>
 </file>
</xml_diff>